<commit_message>
ECU-07 creado, se crean directorios para guarde PSP1 por cada integrante
</commit_message>
<xml_diff>
--- a/documentos/General/Vision.docx
+++ b/documentos/General/Vision.docx
@@ -25,8 +25,6 @@
       <w:r>
         <w:t>Introducción</w:t>
       </w:r>
-      <w:bookmarkStart w:id="2" w:name="_GoBack"/>
-      <w:bookmarkEnd w:id="2"/>
     </w:p>
     <w:p>
       <w:pPr>
@@ -915,11 +913,11 @@
         </w:numPr>
         <w:ind w:left="720"/>
       </w:pPr>
-      <w:bookmarkStart w:id="3" w:name="_Toc447960005"/>
-      <w:bookmarkStart w:id="4" w:name="_Toc452813581"/>
-      <w:bookmarkStart w:id="5" w:name="_Toc512930909"/>
-      <w:bookmarkStart w:id="6" w:name="_Toc20715758"/>
-      <w:bookmarkStart w:id="7" w:name="_Toc436203381"/>
+      <w:bookmarkStart w:id="2" w:name="_Toc447960005"/>
+      <w:bookmarkStart w:id="3" w:name="_Toc452813581"/>
+      <w:bookmarkStart w:id="4" w:name="_Toc512930909"/>
+      <w:bookmarkStart w:id="5" w:name="_Toc20715758"/>
+      <w:bookmarkStart w:id="6" w:name="_Toc436203381"/>
     </w:p>
     <w:p>
       <w:pPr>
@@ -928,10 +926,10 @@
       <w:r>
         <w:t>Descripción de los Interesados</w:t>
       </w:r>
+      <w:bookmarkEnd w:id="2"/>
       <w:bookmarkEnd w:id="3"/>
       <w:bookmarkEnd w:id="4"/>
       <w:bookmarkEnd w:id="5"/>
-      <w:bookmarkEnd w:id="6"/>
     </w:p>
     <w:p>
       <w:pPr>
@@ -1362,19 +1360,18 @@
       <w:pPr>
         <w:pStyle w:val="Ttulo1"/>
       </w:pPr>
-      <w:bookmarkStart w:id="8" w:name="_Toc436203387"/>
-      <w:bookmarkStart w:id="9" w:name="_Toc452813590"/>
-      <w:bookmarkStart w:id="10" w:name="_Toc512930915"/>
-      <w:bookmarkStart w:id="11" w:name="_Toc20715760"/>
+      <w:bookmarkStart w:id="7" w:name="_Toc436203387"/>
+      <w:bookmarkStart w:id="8" w:name="_Toc452813590"/>
+      <w:bookmarkStart w:id="9" w:name="_Toc512930915"/>
+      <w:bookmarkStart w:id="10" w:name="_Toc20715760"/>
+      <w:bookmarkEnd w:id="6"/>
+      <w:r>
+        <w:t>Generalidades del Producto</w:t>
+      </w:r>
       <w:bookmarkEnd w:id="7"/>
-      <w:r>
-        <w:lastRenderedPageBreak/>
-        <w:t>Generalidades del Producto</w:t>
-      </w:r>
       <w:bookmarkEnd w:id="8"/>
       <w:bookmarkEnd w:id="9"/>
       <w:bookmarkEnd w:id="10"/>
-      <w:bookmarkEnd w:id="11"/>
     </w:p>
     <w:p>
       <w:pPr>
@@ -1384,10 +1381,10 @@
           <w:lang w:eastAsia="es-ES"/>
         </w:rPr>
       </w:pPr>
-      <w:bookmarkStart w:id="12" w:name="_Toc436203408"/>
-      <w:bookmarkStart w:id="13" w:name="_Toc452813602"/>
-      <w:bookmarkStart w:id="14" w:name="_Toc512930919"/>
-      <w:bookmarkStart w:id="15" w:name="_Toc20715765"/>
+      <w:bookmarkStart w:id="11" w:name="_Toc436203408"/>
+      <w:bookmarkStart w:id="12" w:name="_Toc452813602"/>
+      <w:bookmarkStart w:id="13" w:name="_Toc512930919"/>
+      <w:bookmarkStart w:id="14" w:name="_Toc20715765"/>
       <w:r>
         <w:rPr>
           <w:rFonts w:ascii="Arial" w:hAnsi="Arial"/>
@@ -1684,7 +1681,19 @@
               <w:rPr>
                 <w:rFonts w:ascii="Arial" w:hAnsi="Arial"/>
               </w:rPr>
-              <w:t>Crear pacientes y propietarios en el sistema.</w:t>
+              <w:t xml:space="preserve">Crear </w:t>
+            </w:r>
+            <w:r>
+              <w:rPr>
+                <w:rFonts w:ascii="Arial" w:hAnsi="Arial"/>
+              </w:rPr>
+              <w:t xml:space="preserve">MVZ’s, </w:t>
+            </w:r>
+            <w:r>
+              <w:rPr>
+                <w:rFonts w:ascii="Arial" w:hAnsi="Arial"/>
+              </w:rPr>
+              <w:t>pacientes y propietarios en el sistema.</w:t>
             </w:r>
           </w:p>
           <w:p>
@@ -1706,7 +1715,21 @@
               <w:rPr>
                 <w:rFonts w:ascii="Arial" w:hAnsi="Arial"/>
               </w:rPr>
-              <w:t>Modificar la información básica de los propietarios y de los pacientes.</w:t>
+              <w:t xml:space="preserve">Modificar la información básica de los </w:t>
+            </w:r>
+            <w:r>
+              <w:rPr>
+                <w:rFonts w:ascii="Arial" w:hAnsi="Arial"/>
+              </w:rPr>
+              <w:t xml:space="preserve">MVZ’s, </w:t>
+            </w:r>
+            <w:bookmarkStart w:id="15" w:name="_GoBack"/>
+            <w:bookmarkEnd w:id="15"/>
+            <w:r>
+              <w:rPr>
+                <w:rFonts w:ascii="Arial" w:hAnsi="Arial"/>
+              </w:rPr>
+              <w:t>propietarios y de los pacientes.</w:t>
             </w:r>
           </w:p>
         </w:tc>
@@ -1947,10 +1970,10 @@
       <w:r>
         <w:t>Otros Requerimientos y Restricciones</w:t>
       </w:r>
+      <w:bookmarkEnd w:id="11"/>
       <w:bookmarkEnd w:id="12"/>
       <w:bookmarkEnd w:id="13"/>
       <w:bookmarkEnd w:id="14"/>
-      <w:bookmarkEnd w:id="15"/>
     </w:p>
     <w:p/>
     <w:p>
@@ -2179,7 +2202,7 @@
               <w:rStyle w:val="Nmerodepgina"/>
               <w:noProof/>
             </w:rPr>
-            <w:t>1</w:t>
+            <w:t>3</w:t>
           </w:r>
           <w:r>
             <w:rPr>

</xml_diff>